<commit_message>
ajout de commentaire dans le code
</commit_message>
<xml_diff>
--- a/rapport.docx
+++ b/rapport.docx
@@ -310,7 +310,7 @@
               <w:rPr>
                 <w:noProof/>
               </w:rPr>
-              <w:t>19/12/16</w:t>
+              <w:t>31/01/17</w:t>
             </w:r>
             <w:r>
               <w:rPr>
@@ -376,39 +376,26 @@
             <w:pPr>
               <w:pStyle w:val="Sous-titre"/>
             </w:pPr>
-            <w:r>
-              <w:fldChar w:fldCharType="begin"/>
-            </w:r>
-            <w:r>
-              <w:instrText xml:space="preserve"> FILENAME   \* MERGEFORMAT </w:instrText>
-            </w:r>
-            <w:r>
-              <w:fldChar w:fldCharType="separate"/>
-            </w:r>
-            <w:r>
-              <w:rPr>
-                <w:noProof/>
-              </w:rPr>
-              <w:t>canevas_rapport v4.</w:t>
-            </w:r>
-            <w:r>
-              <w:rPr>
-                <w:noProof/>
-              </w:rPr>
-              <w:t>6</w:t>
-            </w:r>
-            <w:r>
-              <w:rPr>
-                <w:noProof/>
-              </w:rPr>
-              <w:t>.docx</w:t>
-            </w:r>
-            <w:r>
-              <w:rPr>
-                <w:noProof/>
-              </w:rPr>
-              <w:fldChar w:fldCharType="end"/>
-            </w:r>
+            <w:fldSimple w:instr=" FILENAME   \* MERGEFORMAT ">
+              <w:r>
+                <w:rPr>
+                  <w:noProof/>
+                </w:rPr>
+                <w:t>canevas_rapport v4.</w:t>
+              </w:r>
+              <w:r>
+                <w:rPr>
+                  <w:noProof/>
+                </w:rPr>
+                <w:t>6</w:t>
+              </w:r>
+              <w:r>
+                <w:rPr>
+                  <w:noProof/>
+                </w:rPr>
+                <w:t>.docx</w:t>
+              </w:r>
+            </w:fldSimple>
           </w:p>
         </w:tc>
       </w:tr>
@@ -3284,17 +3271,7 @@
                                 <w:sz w:val="20"/>
                                 <w:szCs w:val="20"/>
                               </w:rPr>
-                              <w:t>Les cas d’utilisation permettent de structurer les besoin</w:t>
-                            </w:r>
-                            <w:bookmarkStart w:id="16" w:name="_GoBack"/>
-                            <w:bookmarkEnd w:id="16"/>
-                            <w:r>
-                              <w:rPr>
-                                <w:i/>
-                                <w:sz w:val="20"/>
-                                <w:szCs w:val="20"/>
-                              </w:rPr>
-                              <w:t>s des utilisateurs et les objectifs correspondants d'un système.</w:t>
+                              <w:t>Les cas d’utilisation permettent de structurer les besoins des utilisateurs et les objectifs correspondants d'un système.</w:t>
                             </w:r>
                           </w:p>
                           <w:p>
@@ -3594,7 +3571,10 @@
     <w:p/>
     <w:p/>
     <w:p/>
-    <w:p/>
+    <w:p>
+      <w:bookmarkStart w:id="16" w:name="_GoBack"/>
+      <w:bookmarkEnd w:id="16"/>
+    </w:p>
     <w:p>
       <w:pPr>
         <w:pStyle w:val="Titre2"/>
@@ -8545,7 +8525,7 @@
 </file>
 
 <file path=customXml/itemProps1.xml><?xml version="1.0" encoding="utf-8"?>
-<ds:datastoreItem xmlns:ds="http://schemas.openxmlformats.org/officeDocument/2006/customXml" ds:itemID="{E359F53A-E897-40EF-8C17-3E117DBD22D6}">
+<ds:datastoreItem xmlns:ds="http://schemas.openxmlformats.org/officeDocument/2006/customXml" ds:itemID="{AB91D6E5-B5B4-4207-A667-340FC41DB202}">
   <ds:schemaRefs>
     <ds:schemaRef ds:uri="http://schemas.openxmlformats.org/officeDocument/2006/bibliography"/>
   </ds:schemaRefs>

</xml_diff>